<commit_message>
Fotos, RGB-Status u. Server aufsetzen fehlen
</commit_message>
<xml_diff>
--- a/2324_5AHEL_SumoBots_Bedienungsanleitung.docx
+++ b/2324_5AHEL_SumoBots_Bedienungsanleitung.docx
@@ -1479,7 +1479,19 @@
         <w:rPr>
           <w:lang w:val="de-DE"/>
         </w:rPr>
-        <w:t>On OFF Controller  &amp;&amp; Roboter XXX</w:t>
+        <w:t xml:space="preserve">On OFF Controller  &amp;&amp; Roboter </w:t>
+      </w:r>
+      <w:r>
+        <w:rPr>
+          <w:lang w:val="de-DE"/>
+        </w:rPr>
+        <w:t xml:space="preserve">&amp;&amp; Server </w:t>
+      </w:r>
+      <w:r>
+        <w:rPr>
+          <w:lang w:val="de-DE"/>
+        </w:rPr>
+        <w:t>XXX</w:t>
       </w:r>
     </w:p>
     <w:p>
@@ -1488,13 +1500,262 @@
           <w:lang w:val="de-DE"/>
         </w:rPr>
       </w:pPr>
+    </w:p>
+    <w:p>
+      <w:pPr>
+        <w:rPr>
+          <w:lang w:val="de-DE"/>
+        </w:rPr>
+      </w:pPr>
       <w:r>
         <w:rPr>
           <w:lang w:val="de-DE"/>
         </w:rPr>
-        <w:t>XXX RGB zur Verbindung anschauen XXX</w:t>
+        <w:t xml:space="preserve">Nach dem Einschaltvorgang, kann mit der RGB-LED der Verbindungsstatus des Geräts ermittelt werden. </w:t>
+      </w:r>
+      <w:r>
+        <w:rPr>
+          <w:lang w:val="de-DE"/>
+        </w:rPr>
+        <w:t xml:space="preserve">Die Bedeutung der jeweiligen Farbe kann aus folgender Tabelle ausgelesen werden: </w:t>
       </w:r>
     </w:p>
+    <w:tbl>
+      <w:tblPr>
+        <w:tblStyle w:val="EinfacheTabelle1"/>
+        <w:tblW w:w="9179" w:type="dxa"/>
+        <w:tblLook w:val="04A0" w:firstRow="1" w:lastRow="0" w:firstColumn="1" w:lastColumn="0" w:noHBand="0" w:noVBand="1"/>
+      </w:tblPr>
+      <w:tblGrid>
+        <w:gridCol w:w="1271"/>
+        <w:gridCol w:w="3686"/>
+        <w:gridCol w:w="4222"/>
+      </w:tblGrid>
+      <w:tr>
+        <w:trPr>
+          <w:cnfStyle w:val="100000000000" w:firstRow="1" w:lastRow="0" w:firstColumn="0" w:lastColumn="0" w:oddVBand="0" w:evenVBand="0" w:oddHBand="0" w:evenHBand="0" w:firstRowFirstColumn="0" w:firstRowLastColumn="0" w:lastRowFirstColumn="0" w:lastRowLastColumn="0"/>
+          <w:trHeight w:val="570"/>
+        </w:trPr>
+        <w:tc>
+          <w:tcPr>
+            <w:cnfStyle w:val="001000000000" w:firstRow="0" w:lastRow="0" w:firstColumn="1" w:lastColumn="0" w:oddVBand="0" w:evenVBand="0" w:oddHBand="0" w:evenHBand="0" w:firstRowFirstColumn="0" w:firstRowLastColumn="0" w:lastRowFirstColumn="0" w:lastRowLastColumn="0"/>
+            <w:tcW w:w="1271" w:type="dxa"/>
+          </w:tcPr>
+          <w:p>
+            <w:pPr>
+              <w:rPr>
+                <w:lang w:val="de-DE"/>
+              </w:rPr>
+            </w:pPr>
+            <w:r>
+              <w:rPr>
+                <w:lang w:val="de-DE"/>
+              </w:rPr>
+              <w:t>RGB-Farbe</w:t>
+            </w:r>
+          </w:p>
+        </w:tc>
+        <w:tc>
+          <w:tcPr>
+            <w:tcW w:w="3686" w:type="dxa"/>
+          </w:tcPr>
+          <w:p>
+            <w:pPr>
+              <w:cnfStyle w:val="100000000000" w:firstRow="1" w:lastRow="0" w:firstColumn="0" w:lastColumn="0" w:oddVBand="0" w:evenVBand="0" w:oddHBand="0" w:evenHBand="0" w:firstRowFirstColumn="0" w:firstRowLastColumn="0" w:lastRowFirstColumn="0" w:lastRowLastColumn="0"/>
+              <w:rPr>
+                <w:lang w:val="de-DE"/>
+              </w:rPr>
+            </w:pPr>
+            <w:r>
+              <w:rPr>
+                <w:lang w:val="de-DE"/>
+              </w:rPr>
+              <w:t>Controller</w:t>
+            </w:r>
+          </w:p>
+        </w:tc>
+        <w:tc>
+          <w:tcPr>
+            <w:tcW w:w="4222" w:type="dxa"/>
+          </w:tcPr>
+          <w:p>
+            <w:pPr>
+              <w:cnfStyle w:val="100000000000" w:firstRow="1" w:lastRow="0" w:firstColumn="0" w:lastColumn="0" w:oddVBand="0" w:evenVBand="0" w:oddHBand="0" w:evenHBand="0" w:firstRowFirstColumn="0" w:firstRowLastColumn="0" w:lastRowFirstColumn="0" w:lastRowLastColumn="0"/>
+              <w:rPr>
+                <w:lang w:val="de-DE"/>
+              </w:rPr>
+            </w:pPr>
+            <w:r>
+              <w:rPr>
+                <w:lang w:val="de-DE"/>
+              </w:rPr>
+              <w:t>Roboter-Status</w:t>
+            </w:r>
+          </w:p>
+        </w:tc>
+      </w:tr>
+      <w:tr>
+        <w:trPr>
+          <w:cnfStyle w:val="000000100000" w:firstRow="0" w:lastRow="0" w:firstColumn="0" w:lastColumn="0" w:oddVBand="0" w:evenVBand="0" w:oddHBand="1" w:evenHBand="0" w:firstRowFirstColumn="0" w:firstRowLastColumn="0" w:lastRowFirstColumn="0" w:lastRowLastColumn="0"/>
+          <w:trHeight w:val="500"/>
+        </w:trPr>
+        <w:tc>
+          <w:tcPr>
+            <w:cnfStyle w:val="001000000000" w:firstRow="0" w:lastRow="0" w:firstColumn="1" w:lastColumn="0" w:oddVBand="0" w:evenVBand="0" w:oddHBand="0" w:evenHBand="0" w:firstRowFirstColumn="0" w:firstRowLastColumn="0" w:lastRowFirstColumn="0" w:lastRowLastColumn="0"/>
+            <w:tcW w:w="1271" w:type="dxa"/>
+          </w:tcPr>
+          <w:p>
+            <w:pPr>
+              <w:rPr>
+                <w:lang w:val="de-DE"/>
+              </w:rPr>
+            </w:pPr>
+            <w:r>
+              <w:rPr>
+                <w:color w:val="FF0000"/>
+                <w:lang w:val="de-DE"/>
+              </w:rPr>
+              <w:t xml:space="preserve">Rot </w:t>
+            </w:r>
+          </w:p>
+        </w:tc>
+        <w:tc>
+          <w:tcPr>
+            <w:tcW w:w="3686" w:type="dxa"/>
+          </w:tcPr>
+          <w:p>
+            <w:pPr>
+              <w:cnfStyle w:val="000000100000" w:firstRow="0" w:lastRow="0" w:firstColumn="0" w:lastColumn="0" w:oddVBand="0" w:evenVBand="0" w:oddHBand="1" w:evenHBand="0" w:firstRowFirstColumn="0" w:firstRowLastColumn="0" w:lastRowFirstColumn="0" w:lastRowLastColumn="0"/>
+              <w:rPr>
+                <w:lang w:val="de-DE"/>
+              </w:rPr>
+            </w:pPr>
+          </w:p>
+        </w:tc>
+        <w:tc>
+          <w:tcPr>
+            <w:tcW w:w="4222" w:type="dxa"/>
+          </w:tcPr>
+          <w:p>
+            <w:pPr>
+              <w:cnfStyle w:val="000000100000" w:firstRow="0" w:lastRow="0" w:firstColumn="0" w:lastColumn="0" w:oddVBand="0" w:evenVBand="0" w:oddHBand="1" w:evenHBand="0" w:firstRowFirstColumn="0" w:firstRowLastColumn="0" w:lastRowFirstColumn="0" w:lastRowLastColumn="0"/>
+              <w:rPr>
+                <w:lang w:val="de-DE"/>
+              </w:rPr>
+            </w:pPr>
+          </w:p>
+        </w:tc>
+      </w:tr>
+      <w:tr>
+        <w:trPr>
+          <w:trHeight w:val="584"/>
+        </w:trPr>
+        <w:tc>
+          <w:tcPr>
+            <w:cnfStyle w:val="001000000000" w:firstRow="0" w:lastRow="0" w:firstColumn="1" w:lastColumn="0" w:oddVBand="0" w:evenVBand="0" w:oddHBand="0" w:evenHBand="0" w:firstRowFirstColumn="0" w:firstRowLastColumn="0" w:lastRowFirstColumn="0" w:lastRowLastColumn="0"/>
+            <w:tcW w:w="1271" w:type="dxa"/>
+          </w:tcPr>
+          <w:p>
+            <w:pPr>
+              <w:rPr>
+                <w:lang w:val="de-DE"/>
+              </w:rPr>
+            </w:pPr>
+            <w:r>
+              <w:rPr>
+                <w:color w:val="00B050"/>
+                <w:lang w:val="de-DE"/>
+              </w:rPr>
+              <w:t>Grün</w:t>
+            </w:r>
+            <w:r>
+              <w:rPr>
+                <w:lang w:val="de-DE"/>
+              </w:rPr>
+              <w:t xml:space="preserve"> </w:t>
+            </w:r>
+          </w:p>
+        </w:tc>
+        <w:tc>
+          <w:tcPr>
+            <w:tcW w:w="3686" w:type="dxa"/>
+          </w:tcPr>
+          <w:p>
+            <w:pPr>
+              <w:cnfStyle w:val="000000000000" w:firstRow="0" w:lastRow="0" w:firstColumn="0" w:lastColumn="0" w:oddVBand="0" w:evenVBand="0" w:oddHBand="0" w:evenHBand="0" w:firstRowFirstColumn="0" w:firstRowLastColumn="0" w:lastRowFirstColumn="0" w:lastRowLastColumn="0"/>
+              <w:rPr>
+                <w:lang w:val="de-DE"/>
+              </w:rPr>
+            </w:pPr>
+          </w:p>
+        </w:tc>
+        <w:tc>
+          <w:tcPr>
+            <w:tcW w:w="4222" w:type="dxa"/>
+          </w:tcPr>
+          <w:p>
+            <w:pPr>
+              <w:cnfStyle w:val="000000000000" w:firstRow="0" w:lastRow="0" w:firstColumn="0" w:lastColumn="0" w:oddVBand="0" w:evenVBand="0" w:oddHBand="0" w:evenHBand="0" w:firstRowFirstColumn="0" w:firstRowLastColumn="0" w:lastRowFirstColumn="0" w:lastRowLastColumn="0"/>
+              <w:rPr>
+                <w:lang w:val="de-DE"/>
+              </w:rPr>
+            </w:pPr>
+          </w:p>
+        </w:tc>
+      </w:tr>
+      <w:tr>
+        <w:trPr>
+          <w:cnfStyle w:val="000000100000" w:firstRow="0" w:lastRow="0" w:firstColumn="0" w:lastColumn="0" w:oddVBand="0" w:evenVBand="0" w:oddHBand="1" w:evenHBand="0" w:firstRowFirstColumn="0" w:firstRowLastColumn="0" w:lastRowFirstColumn="0" w:lastRowLastColumn="0"/>
+          <w:trHeight w:val="570"/>
+        </w:trPr>
+        <w:tc>
+          <w:tcPr>
+            <w:cnfStyle w:val="001000000000" w:firstRow="0" w:lastRow="0" w:firstColumn="1" w:lastColumn="0" w:oddVBand="0" w:evenVBand="0" w:oddHBand="0" w:evenHBand="0" w:firstRowFirstColumn="0" w:firstRowLastColumn="0" w:lastRowFirstColumn="0" w:lastRowLastColumn="0"/>
+            <w:tcW w:w="1271" w:type="dxa"/>
+          </w:tcPr>
+          <w:p>
+            <w:pPr>
+              <w:rPr>
+                <w:lang w:val="de-DE"/>
+              </w:rPr>
+            </w:pPr>
+            <w:r>
+              <w:rPr>
+                <w:color w:val="0070C0"/>
+                <w:lang w:val="de-DE"/>
+              </w:rPr>
+              <w:t xml:space="preserve">Blau </w:t>
+            </w:r>
+          </w:p>
+        </w:tc>
+        <w:tc>
+          <w:tcPr>
+            <w:tcW w:w="3686" w:type="dxa"/>
+          </w:tcPr>
+          <w:p>
+            <w:pPr>
+              <w:cnfStyle w:val="000000100000" w:firstRow="0" w:lastRow="0" w:firstColumn="0" w:lastColumn="0" w:oddVBand="0" w:evenVBand="0" w:oddHBand="1" w:evenHBand="0" w:firstRowFirstColumn="0" w:firstRowLastColumn="0" w:lastRowFirstColumn="0" w:lastRowLastColumn="0"/>
+              <w:rPr>
+                <w:lang w:val="de-DE"/>
+              </w:rPr>
+            </w:pPr>
+          </w:p>
+        </w:tc>
+        <w:tc>
+          <w:tcPr>
+            <w:tcW w:w="4222" w:type="dxa"/>
+          </w:tcPr>
+          <w:p>
+            <w:pPr>
+              <w:cnfStyle w:val="000000100000" w:firstRow="0" w:lastRow="0" w:firstColumn="0" w:lastColumn="0" w:oddVBand="0" w:evenVBand="0" w:oddHBand="1" w:evenHBand="0" w:firstRowFirstColumn="0" w:firstRowLastColumn="0" w:lastRowFirstColumn="0" w:lastRowLastColumn="0"/>
+              <w:rPr>
+                <w:lang w:val="de-DE"/>
+              </w:rPr>
+            </w:pPr>
+          </w:p>
+        </w:tc>
+      </w:tr>
+    </w:tbl>
     <w:p>
       <w:pPr>
         <w:rPr>
@@ -1522,19 +1783,77 @@
         <w:rPr>
           <w:lang w:val="de-DE"/>
         </w:rPr>
-        <w:t xml:space="preserve">XXX Settings wo was </w:t>
+        <w:t xml:space="preserve">Falls der Roboter nicht stark genug beschleunigt, muss dessen Akku aufgeladen werden. </w:t>
       </w:r>
       <w:r>
         <w:rPr>
           <w:lang w:val="de-DE"/>
         </w:rPr>
-        <w:sym w:font="Wingdings" w:char="F0E0"/>
+        <w:t xml:space="preserve">Um den Ladevorgang durchzuführen, muss zunächst der Roboter abgeschaltet werden. </w:t>
       </w:r>
       <w:r>
         <w:rPr>
           <w:lang w:val="de-DE"/>
         </w:rPr>
-        <w:t xml:space="preserve"> Bilder XXX</w:t>
+        <w:t xml:space="preserve">Als nächstes wird entweder ein Labornetzteil auf 12V Output eingestellt und an den Buchsen </w:t>
+      </w:r>
+      <w:r>
+        <w:rPr>
+          <w:lang w:val="de-DE"/>
+        </w:rPr>
+        <w:t xml:space="preserve">(Plus-Ausgang vom Netzteil an roter Buchse und Minus-Ausgang vom Netzteil an schwarzer Buchse) </w:t>
+      </w:r>
+      <w:r>
+        <w:rPr>
+          <w:lang w:val="de-DE"/>
+        </w:rPr>
+        <w:t xml:space="preserve">angeschlossen. </w:t>
+      </w:r>
+    </w:p>
+    <w:p>
+      <w:pPr>
+        <w:rPr>
+          <w:lang w:val="de-DE"/>
+        </w:rPr>
+      </w:pPr>
+      <w:r>
+        <w:rPr>
+          <w:lang w:val="de-DE"/>
+        </w:rPr>
+        <w:t xml:space="preserve">XXX Bild wie Roboter aufgeladen wird mit Netzteil XXX </w:t>
+      </w:r>
+    </w:p>
+    <w:p>
+      <w:pPr>
+        <w:rPr>
+          <w:lang w:val="de-DE"/>
+        </w:rPr>
+      </w:pPr>
+    </w:p>
+    <w:p>
+      <w:pPr>
+        <w:rPr>
+          <w:lang w:val="de-DE"/>
+        </w:rPr>
+      </w:pPr>
+      <w:r>
+        <w:rPr>
+          <w:lang w:val="de-DE"/>
+        </w:rPr>
+        <w:t xml:space="preserve">Falls kein Labornetzteil vorhanden ist, kann ebenfalls ein Akku-Ladegerät genutzt werden und auf die selbe Weise mit den Buchsen verbunden werden. </w:t>
+      </w:r>
+    </w:p>
+    <w:p>
+      <w:pPr>
+        <w:rPr>
+          <w:lang w:val="de-DE"/>
+        </w:rPr>
+      </w:pPr>
+      <w:r>
+        <w:rPr>
+          <w:lang w:val="de-DE"/>
+        </w:rPr>
+        <w:t>XXX Bild wie Roboter aufgeladen wird mit Ladegerät XXX</w:t>
       </w:r>
     </w:p>
     <w:p>
@@ -1564,28 +1883,89 @@
         <w:rPr>
           <w:lang w:val="de-DE"/>
         </w:rPr>
-        <w:t>XXX Bilder vom Controller wie Vorne ? wie Gas??</w:t>
+        <w:t>XXX Bilder vom Controller</w:t>
       </w:r>
       <w:r>
         <w:rPr>
           <w:lang w:val="de-DE"/>
         </w:rPr>
-        <w:t xml:space="preserve"> XXX</w:t>
+        <w:t xml:space="preserve"> </w:t>
+      </w:r>
+      <w:r>
+        <w:rPr>
+          <w:lang w:val="de-DE"/>
+        </w:rPr>
+        <w:t xml:space="preserve">u. Nummerieren </w:t>
+      </w:r>
+      <w:r>
+        <w:rPr>
+          <w:lang w:val="de-DE"/>
+        </w:rPr>
+        <w:t>XXX</w:t>
       </w:r>
     </w:p>
     <w:p>
       <w:pPr>
-        <w:rPr>
-          <w:lang w:val="de-DE"/>
-        </w:rPr>
-      </w:pPr>
+        <w:pStyle w:val="Listenabsatz"/>
+        <w:numPr>
+          <w:ilvl w:val="0"/>
+          <w:numId w:val="23"/>
+        </w:numPr>
+      </w:pPr>
+      <w:r>
+        <w:t>Rechter Trigger: Geschwindigkeit nach vorne einstellbar</w:t>
+      </w:r>
     </w:p>
     <w:p>
       <w:pPr>
+        <w:pStyle w:val="Listenabsatz"/>
+        <w:numPr>
+          <w:ilvl w:val="0"/>
+          <w:numId w:val="23"/>
+        </w:numPr>
+      </w:pPr>
+      <w:r>
+        <w:t>Linker Trigger: Geschwindigkeit nach hinten einstellbar</w:t>
+      </w:r>
+    </w:p>
+    <w:p>
+      <w:pPr>
+        <w:pStyle w:val="Listenabsatz"/>
+        <w:numPr>
+          <w:ilvl w:val="0"/>
+          <w:numId w:val="23"/>
+        </w:numPr>
+      </w:pPr>
+      <w:r>
+        <w:t>Joystick: Richtung ansteuern</w:t>
+      </w:r>
+    </w:p>
+    <w:p>
+      <w:pPr>
+        <w:pStyle w:val="Listenabsatz"/>
+        <w:numPr>
+          <w:ilvl w:val="0"/>
+          <w:numId w:val="23"/>
+        </w:numPr>
+      </w:pPr>
+      <w:r>
+        <w:t>….</w:t>
+      </w:r>
+    </w:p>
+    <w:p>
+      <w:pPr>
+        <w:rPr>
+          <w:lang w:val="de-DE"/>
+        </w:rPr>
+      </w:pPr>
+    </w:p>
+    <w:p>
+      <w:pPr>
         <w:pStyle w:val="berschrift1"/>
       </w:pPr>
       <w:bookmarkStart w:id="3" w:name="_Toc162178321"/>
       <w:r>
+        <w:lastRenderedPageBreak/>
         <w:t>Code hochladen</w:t>
       </w:r>
       <w:bookmarkEnd w:id="3"/>
@@ -1600,7 +1980,309 @@
         <w:rPr>
           <w:lang w:val="de-DE"/>
         </w:rPr>
-        <w:t>XX ICSP zeigen XX</w:t>
+        <w:t xml:space="preserve">Um einen neuen Code hochladen zu können und keine serielle Schnittstelle vorhanden ist, muss der Mikrocontroller des Roboters über ICSP programmiert werden. </w:t>
+      </w:r>
+      <w:r>
+        <w:rPr>
+          <w:lang w:val="de-DE"/>
+        </w:rPr>
+        <w:t xml:space="preserve">Hierfür muss folgende Vorkehrungen getroffen werden: </w:t>
+      </w:r>
+    </w:p>
+    <w:p>
+      <w:pPr>
+        <w:pStyle w:val="Listenabsatz"/>
+        <w:numPr>
+          <w:ilvl w:val="0"/>
+          <w:numId w:val="24"/>
+        </w:numPr>
+        <w:rPr>
+          <w:lang w:val="de-DE"/>
+        </w:rPr>
+      </w:pPr>
+      <w:r>
+        <w:rPr>
+          <w:lang w:val="de-DE"/>
+        </w:rPr>
+        <w:t>Arduino Uno als Programmer aufsetzen</w:t>
+      </w:r>
+    </w:p>
+    <w:p>
+      <w:pPr>
+        <w:pStyle w:val="Listenabsatz"/>
+        <w:rPr>
+          <w:lang w:val="de-DE"/>
+        </w:rPr>
+      </w:pPr>
+    </w:p>
+    <w:p>
+      <w:pPr>
+        <w:pStyle w:val="Listenabsatz"/>
+        <w:rPr>
+          <w:lang w:val="de-DE"/>
+        </w:rPr>
+      </w:pPr>
+      <w:r>
+        <w:rPr>
+          <w:noProof/>
+        </w:rPr>
+        <w:drawing>
+          <wp:inline distT="0" distB="0" distL="0" distR="0" wp14:anchorId="3BDCF8D6" wp14:editId="71D5FC12">
+            <wp:extent cx="3630066" cy="2689860"/>
+            <wp:effectExtent l="0" t="0" r="8890" b="0"/>
+            <wp:docPr id="1196776335" name="Grafik 1"/>
+            <wp:cNvGraphicFramePr>
+              <a:graphicFrameLocks xmlns:a="http://schemas.openxmlformats.org/drawingml/2006/main" noChangeAspect="1"/>
+            </wp:cNvGraphicFramePr>
+            <a:graphic xmlns:a="http://schemas.openxmlformats.org/drawingml/2006/main">
+              <a:graphicData uri="http://schemas.openxmlformats.org/drawingml/2006/picture">
+                <pic:pic xmlns:pic="http://schemas.openxmlformats.org/drawingml/2006/picture">
+                  <pic:nvPicPr>
+                    <pic:cNvPr id="1196776335" name=""/>
+                    <pic:cNvPicPr/>
+                  </pic:nvPicPr>
+                  <pic:blipFill>
+                    <a:blip r:embed="rId10"/>
+                    <a:stretch>
+                      <a:fillRect/>
+                    </a:stretch>
+                  </pic:blipFill>
+                  <pic:spPr>
+                    <a:xfrm>
+                      <a:off x="0" y="0"/>
+                      <a:ext cx="3632140" cy="2691397"/>
+                    </a:xfrm>
+                    <a:prstGeom prst="rect">
+                      <a:avLst/>
+                    </a:prstGeom>
+                  </pic:spPr>
+                </pic:pic>
+              </a:graphicData>
+            </a:graphic>
+          </wp:inline>
+        </w:drawing>
+      </w:r>
+    </w:p>
+    <w:p>
+      <w:pPr>
+        <w:pStyle w:val="Listenabsatz"/>
+        <w:rPr>
+          <w:lang w:val="de-DE"/>
+        </w:rPr>
+      </w:pPr>
+    </w:p>
+    <w:p>
+      <w:pPr>
+        <w:pStyle w:val="Listenabsatz"/>
+        <w:rPr>
+          <w:lang w:val="de-DE"/>
+        </w:rPr>
+      </w:pPr>
+    </w:p>
+    <w:p>
+      <w:pPr>
+        <w:pStyle w:val="Listenabsatz"/>
+        <w:numPr>
+          <w:ilvl w:val="0"/>
+          <w:numId w:val="24"/>
+        </w:numPr>
+        <w:rPr>
+          <w:lang w:val="de-DE"/>
+        </w:rPr>
+      </w:pPr>
+      <w:r>
+        <w:rPr>
+          <w:lang w:val="de-DE"/>
+        </w:rPr>
+        <w:t>Programmer mit dem ICSP-Header verbinden</w:t>
+      </w:r>
+    </w:p>
+    <w:p>
+      <w:pPr>
+        <w:rPr>
+          <w:lang w:val="de-DE"/>
+        </w:rPr>
+      </w:pPr>
+      <w:r>
+        <w:rPr>
+          <w:noProof/>
+        </w:rPr>
+        <w:drawing>
+          <wp:inline distT="0" distB="0" distL="0" distR="0" wp14:anchorId="049EE8E0" wp14:editId="619E0DBE">
+            <wp:extent cx="5760720" cy="3093085"/>
+            <wp:effectExtent l="0" t="0" r="0" b="0"/>
+            <wp:docPr id="1791911597" name="Grafik 1"/>
+            <wp:cNvGraphicFramePr>
+              <a:graphicFrameLocks xmlns:a="http://schemas.openxmlformats.org/drawingml/2006/main" noChangeAspect="1"/>
+            </wp:cNvGraphicFramePr>
+            <a:graphic xmlns:a="http://schemas.openxmlformats.org/drawingml/2006/main">
+              <a:graphicData uri="http://schemas.openxmlformats.org/drawingml/2006/picture">
+                <pic:pic xmlns:pic="http://schemas.openxmlformats.org/drawingml/2006/picture">
+                  <pic:nvPicPr>
+                    <pic:cNvPr id="1791911597" name=""/>
+                    <pic:cNvPicPr/>
+                  </pic:nvPicPr>
+                  <pic:blipFill>
+                    <a:blip r:embed="rId11"/>
+                    <a:stretch>
+                      <a:fillRect/>
+                    </a:stretch>
+                  </pic:blipFill>
+                  <pic:spPr>
+                    <a:xfrm>
+                      <a:off x="0" y="0"/>
+                      <a:ext cx="5760720" cy="3093085"/>
+                    </a:xfrm>
+                    <a:prstGeom prst="rect">
+                      <a:avLst/>
+                    </a:prstGeom>
+                  </pic:spPr>
+                </pic:pic>
+              </a:graphicData>
+            </a:graphic>
+          </wp:inline>
+        </w:drawing>
+      </w:r>
+    </w:p>
+    <w:p>
+      <w:pPr>
+        <w:rPr>
+          <w:lang w:val="de-DE"/>
+        </w:rPr>
+      </w:pPr>
+    </w:p>
+    <w:p>
+      <w:pPr>
+        <w:rPr>
+          <w:lang w:val="de-DE"/>
+        </w:rPr>
+      </w:pPr>
+    </w:p>
+    <w:p>
+      <w:pPr>
+        <w:pStyle w:val="Listenabsatz"/>
+        <w:numPr>
+          <w:ilvl w:val="0"/>
+          <w:numId w:val="24"/>
+        </w:numPr>
+        <w:rPr>
+          <w:lang w:val="de-DE"/>
+        </w:rPr>
+      </w:pPr>
+      <w:r>
+        <w:rPr>
+          <w:lang w:val="de-DE"/>
+        </w:rPr>
+        <w:lastRenderedPageBreak/>
+        <w:t>Code über ICSP hochladen</w:t>
+      </w:r>
+    </w:p>
+    <w:p>
+      <w:pPr>
+        <w:rPr>
+          <w:lang w:val="de-DE"/>
+        </w:rPr>
+      </w:pPr>
+    </w:p>
+    <w:p>
+      <w:pPr>
+        <w:jc w:val="center"/>
+        <w:rPr>
+          <w:lang w:val="de-DE"/>
+        </w:rPr>
+      </w:pPr>
+      <w:r>
+        <w:rPr>
+          <w:noProof/>
+          <w:lang w:val="de-DE"/>
+        </w:rPr>
+        <w:drawing>
+          <wp:inline distT="0" distB="0" distL="0" distR="0" wp14:anchorId="27B2277F" wp14:editId="10A1226C">
+            <wp:extent cx="2415540" cy="1577340"/>
+            <wp:effectExtent l="0" t="0" r="3810" b="3810"/>
+            <wp:docPr id="833328748" name="Grafik 1"/>
+            <wp:cNvGraphicFramePr>
+              <a:graphicFrameLocks xmlns:a="http://schemas.openxmlformats.org/drawingml/2006/main" noChangeAspect="1"/>
+            </wp:cNvGraphicFramePr>
+            <a:graphic xmlns:a="http://schemas.openxmlformats.org/drawingml/2006/main">
+              <a:graphicData uri="http://schemas.openxmlformats.org/drawingml/2006/picture">
+                <pic:pic xmlns:pic="http://schemas.openxmlformats.org/drawingml/2006/picture">
+                  <pic:nvPicPr>
+                    <pic:cNvPr id="0" name="Picture 1"/>
+                    <pic:cNvPicPr>
+                      <a:picLocks noChangeAspect="1" noChangeArrowheads="1"/>
+                    </pic:cNvPicPr>
+                  </pic:nvPicPr>
+                  <pic:blipFill>
+                    <a:blip r:embed="rId12">
+                      <a:extLst>
+                        <a:ext uri="{28A0092B-C50C-407E-A947-70E740481C1C}">
+                          <a14:useLocalDpi xmlns:a14="http://schemas.microsoft.com/office/drawing/2010/main" val="0"/>
+                        </a:ext>
+                      </a:extLst>
+                    </a:blip>
+                    <a:srcRect/>
+                    <a:stretch>
+                      <a:fillRect/>
+                    </a:stretch>
+                  </pic:blipFill>
+                  <pic:spPr bwMode="auto">
+                    <a:xfrm>
+                      <a:off x="0" y="0"/>
+                      <a:ext cx="2415540" cy="1577340"/>
+                    </a:xfrm>
+                    <a:prstGeom prst="rect">
+                      <a:avLst/>
+                    </a:prstGeom>
+                    <a:noFill/>
+                    <a:ln>
+                      <a:noFill/>
+                    </a:ln>
+                  </pic:spPr>
+                </pic:pic>
+              </a:graphicData>
+            </a:graphic>
+          </wp:inline>
+        </w:drawing>
+      </w:r>
+    </w:p>
+    <w:p>
+      <w:pPr>
+        <w:jc w:val="center"/>
+        <w:rPr>
+          <w:lang w:val="de-DE"/>
+        </w:rPr>
+      </w:pPr>
+    </w:p>
+    <w:p>
+      <w:pPr>
+        <w:rPr>
+          <w:lang w:val="de-DE"/>
+        </w:rPr>
+      </w:pPr>
+      <w:r>
+        <w:rPr>
+          <w:lang w:val="de-DE"/>
+        </w:rPr>
+        <w:t>Nach Betätigung dieser Aktion oder die Tasten</w:t>
+      </w:r>
+      <w:r>
+        <w:rPr>
+          <w:lang w:val="de-DE"/>
+        </w:rPr>
+        <w:t xml:space="preserve">kombination </w:t>
+      </w:r>
+      <w:r>
+        <w:rPr>
+          <w:lang w:val="de-DE"/>
+        </w:rPr>
+        <w:t>Ctrl+Shift+U gedrückt wird</w:t>
+      </w:r>
+      <w:r>
+        <w:rPr>
+          <w:lang w:val="de-DE"/>
+        </w:rPr>
+        <w:t xml:space="preserve">, wird ein neuer Code auf dem Microcontroller Atmega2560 hochgeladen. </w:t>
       </w:r>
     </w:p>
     <w:p>
@@ -1630,7 +2312,58 @@
         <w:rPr>
           <w:lang w:val="de-DE"/>
         </w:rPr>
-        <w:t>XXX zeigen wie man controller aufmacht</w:t>
+        <w:t>Um den Controller-Code zu erneuern, muss zunächst der Roboter aufgeschraubt werden</w:t>
+      </w:r>
+      <w:r>
+        <w:rPr>
+          <w:lang w:val="de-DE"/>
+        </w:rPr>
+        <w:t xml:space="preserve">. </w:t>
+      </w:r>
+      <w:r>
+        <w:rPr>
+          <w:lang w:val="de-DE"/>
+        </w:rPr>
+        <w:t xml:space="preserve">Hierfür müssen folgende Schrauben entfernt werden: </w:t>
+      </w:r>
+    </w:p>
+    <w:p>
+      <w:pPr>
+        <w:rPr>
+          <w:lang w:val="de-DE"/>
+        </w:rPr>
+      </w:pPr>
+      <w:r>
+        <w:rPr>
+          <w:lang w:val="de-DE"/>
+        </w:rPr>
+        <w:t>XXX BILD von den Positionen der Schrauben XXX</w:t>
+      </w:r>
+    </w:p>
+    <w:p>
+      <w:pPr>
+        <w:rPr>
+          <w:lang w:val="de-DE"/>
+        </w:rPr>
+      </w:pPr>
+    </w:p>
+    <w:p>
+      <w:pPr>
+        <w:rPr>
+          <w:lang w:val="de-DE"/>
+        </w:rPr>
+      </w:pPr>
+      <w:r>
+        <w:rPr>
+          <w:lang w:val="de-DE"/>
+        </w:rPr>
+        <w:t xml:space="preserve">Wenn die Platine ausgebaut wurde, muss der Mikrocontroller vorsichtig aus dem Sockel entnommen werden. </w:t>
+      </w:r>
+      <w:r>
+        <w:rPr>
+          <w:lang w:val="de-DE"/>
+        </w:rPr>
+        <w:t xml:space="preserve">Nach diesem Schritt wird dieser in einem Arduino Uno eingesetzt und ein neuer Code hochgeladen. </w:t>
       </w:r>
     </w:p>
     <w:p>
@@ -1705,7 +2438,7 @@
         <w:rPr>
           <w:lang w:val="de-DE"/>
         </w:rPr>
-        <w:t xml:space="preserve">XXX Wie man Server in Betrieb nimmt XXX </w:t>
+        <w:t>XXX Wie man Server in Betrieb nimmt XXX</w:t>
       </w:r>
     </w:p>
     <w:p>
@@ -1714,10 +2447,43 @@
           <w:lang w:val="de-DE"/>
         </w:rPr>
       </w:pPr>
+      <w:r>
+        <w:rPr>
+          <w:lang w:val="de-DE"/>
+        </w:rPr>
+        <w:t xml:space="preserve">XXX Maybe Debug-Option falls es welche gibt, falls </w:t>
+      </w:r>
+      <w:proofErr w:type="spellStart"/>
+      <w:r>
+        <w:rPr>
+          <w:lang w:val="de-DE"/>
+        </w:rPr>
+        <w:t>nd</w:t>
+      </w:r>
+      <w:proofErr w:type="spellEnd"/>
+      <w:r>
+        <w:rPr>
+          <w:lang w:val="de-DE"/>
+        </w:rPr>
+        <w:t xml:space="preserve"> eh besser XXX </w:t>
+      </w:r>
+      <w:r>
+        <w:rPr>
+          <w:lang w:val="de-DE"/>
+        </w:rPr>
+        <w:t xml:space="preserve"> </w:t>
+      </w:r>
+    </w:p>
+    <w:p>
+      <w:pPr>
+        <w:rPr>
+          <w:lang w:val="de-DE"/>
+        </w:rPr>
+      </w:pPr>
     </w:p>
     <w:sectPr>
-      <w:headerReference w:type="default" r:id="rId10"/>
-      <w:footerReference w:type="default" r:id="rId11"/>
+      <w:headerReference w:type="default" r:id="rId13"/>
+      <w:footerReference w:type="default" r:id="rId14"/>
       <w:pgSz w:w="11906" w:h="16838" w:code="9"/>
       <w:pgMar w:top="1417" w:right="1417" w:bottom="1134" w:left="1417" w:header="708" w:footer="708" w:gutter="0"/>
       <w:pgNumType w:start="0"/>
@@ -1925,7 +2691,7 @@
         <w:sz w:val="28"/>
         <w:szCs w:val="28"/>
       </w:rPr>
-      <w:t>Inbetriebnahme</w:t>
+      <w:t>Mikrocontroller ausbauen</w:t>
     </w:r>
     <w:r>
       <w:rPr>
@@ -2559,6 +3325,95 @@
     </w:lvl>
   </w:abstractNum>
   <w:abstractNum w:abstractNumId="6" w15:restartNumberingAfterBreak="0">
+    <w:nsid w:val="1FA653C2"/>
+    <w:multiLevelType w:val="hybridMultilevel"/>
+    <w:tmpl w:val="0DBC6BEC"/>
+    <w:lvl w:ilvl="0" w:tplc="5EE2A046">
+      <w:start w:val="1"/>
+      <w:numFmt w:val="decimal"/>
+      <w:lvlText w:val="(%1)"/>
+      <w:lvlJc w:val="left"/>
+      <w:pPr>
+        <w:ind w:left="720" w:hanging="360"/>
+      </w:pPr>
+      <w:rPr>
+        <w:rFonts w:hint="default"/>
+      </w:rPr>
+    </w:lvl>
+    <w:lvl w:ilvl="1" w:tplc="04090019" w:tentative="1">
+      <w:start w:val="1"/>
+      <w:numFmt w:val="lowerLetter"/>
+      <w:lvlText w:val="%2."/>
+      <w:lvlJc w:val="left"/>
+      <w:pPr>
+        <w:ind w:left="1440" w:hanging="360"/>
+      </w:pPr>
+    </w:lvl>
+    <w:lvl w:ilvl="2" w:tplc="0409001B" w:tentative="1">
+      <w:start w:val="1"/>
+      <w:numFmt w:val="lowerRoman"/>
+      <w:lvlText w:val="%3."/>
+      <w:lvlJc w:val="right"/>
+      <w:pPr>
+        <w:ind w:left="2160" w:hanging="180"/>
+      </w:pPr>
+    </w:lvl>
+    <w:lvl w:ilvl="3" w:tplc="0409000F" w:tentative="1">
+      <w:start w:val="1"/>
+      <w:numFmt w:val="decimal"/>
+      <w:lvlText w:val="%4."/>
+      <w:lvlJc w:val="left"/>
+      <w:pPr>
+        <w:ind w:left="2880" w:hanging="360"/>
+      </w:pPr>
+    </w:lvl>
+    <w:lvl w:ilvl="4" w:tplc="04090019" w:tentative="1">
+      <w:start w:val="1"/>
+      <w:numFmt w:val="lowerLetter"/>
+      <w:lvlText w:val="%5."/>
+      <w:lvlJc w:val="left"/>
+      <w:pPr>
+        <w:ind w:left="3600" w:hanging="360"/>
+      </w:pPr>
+    </w:lvl>
+    <w:lvl w:ilvl="5" w:tplc="0409001B" w:tentative="1">
+      <w:start w:val="1"/>
+      <w:numFmt w:val="lowerRoman"/>
+      <w:lvlText w:val="%6."/>
+      <w:lvlJc w:val="right"/>
+      <w:pPr>
+        <w:ind w:left="4320" w:hanging="180"/>
+      </w:pPr>
+    </w:lvl>
+    <w:lvl w:ilvl="6" w:tplc="0409000F" w:tentative="1">
+      <w:start w:val="1"/>
+      <w:numFmt w:val="decimal"/>
+      <w:lvlText w:val="%7."/>
+      <w:lvlJc w:val="left"/>
+      <w:pPr>
+        <w:ind w:left="5040" w:hanging="360"/>
+      </w:pPr>
+    </w:lvl>
+    <w:lvl w:ilvl="7" w:tplc="04090019" w:tentative="1">
+      <w:start w:val="1"/>
+      <w:numFmt w:val="lowerLetter"/>
+      <w:lvlText w:val="%8."/>
+      <w:lvlJc w:val="left"/>
+      <w:pPr>
+        <w:ind w:left="5760" w:hanging="360"/>
+      </w:pPr>
+    </w:lvl>
+    <w:lvl w:ilvl="8" w:tplc="0409001B" w:tentative="1">
+      <w:start w:val="1"/>
+      <w:numFmt w:val="lowerRoman"/>
+      <w:lvlText w:val="%9."/>
+      <w:lvlJc w:val="right"/>
+      <w:pPr>
+        <w:ind w:left="6480" w:hanging="180"/>
+      </w:pPr>
+    </w:lvl>
+  </w:abstractNum>
+  <w:abstractNum w:abstractNumId="7" w15:restartNumberingAfterBreak="0">
     <w:nsid w:val="20B211B4"/>
     <w:multiLevelType w:val="hybridMultilevel"/>
     <w:tmpl w:val="BFA80AF4"/>
@@ -2671,7 +3526,7 @@
       </w:rPr>
     </w:lvl>
   </w:abstractNum>
-  <w:abstractNum w:abstractNumId="7" w15:restartNumberingAfterBreak="0">
+  <w:abstractNum w:abstractNumId="8" w15:restartNumberingAfterBreak="0">
     <w:nsid w:val="215271D8"/>
     <w:multiLevelType w:val="hybridMultilevel"/>
     <w:tmpl w:val="52E6C348"/>
@@ -2783,7 +3638,7 @@
       </w:rPr>
     </w:lvl>
   </w:abstractNum>
-  <w:abstractNum w:abstractNumId="8" w15:restartNumberingAfterBreak="0">
+  <w:abstractNum w:abstractNumId="9" w15:restartNumberingAfterBreak="0">
     <w:nsid w:val="31CE6163"/>
     <w:multiLevelType w:val="hybridMultilevel"/>
     <w:tmpl w:val="9BE4EB4E"/>
@@ -2896,7 +3751,7 @@
       </w:rPr>
     </w:lvl>
   </w:abstractNum>
-  <w:abstractNum w:abstractNumId="9" w15:restartNumberingAfterBreak="0">
+  <w:abstractNum w:abstractNumId="10" w15:restartNumberingAfterBreak="0">
     <w:nsid w:val="37BA1230"/>
     <w:multiLevelType w:val="hybridMultilevel"/>
     <w:tmpl w:val="CD780EAA"/>
@@ -3008,7 +3863,7 @@
       </w:rPr>
     </w:lvl>
   </w:abstractNum>
-  <w:abstractNum w:abstractNumId="10" w15:restartNumberingAfterBreak="0">
+  <w:abstractNum w:abstractNumId="11" w15:restartNumberingAfterBreak="0">
     <w:nsid w:val="39B21F26"/>
     <w:multiLevelType w:val="hybridMultilevel"/>
     <w:tmpl w:val="3758956C"/>
@@ -3121,7 +3976,7 @@
       </w:rPr>
     </w:lvl>
   </w:abstractNum>
-  <w:abstractNum w:abstractNumId="11" w15:restartNumberingAfterBreak="0">
+  <w:abstractNum w:abstractNumId="12" w15:restartNumberingAfterBreak="0">
     <w:nsid w:val="44D85957"/>
     <w:multiLevelType w:val="hybridMultilevel"/>
     <w:tmpl w:val="5EC2D68C"/>
@@ -3234,7 +4089,7 @@
       </w:rPr>
     </w:lvl>
   </w:abstractNum>
-  <w:abstractNum w:abstractNumId="12" w15:restartNumberingAfterBreak="0">
+  <w:abstractNum w:abstractNumId="13" w15:restartNumberingAfterBreak="0">
     <w:nsid w:val="46851E8C"/>
     <w:multiLevelType w:val="hybridMultilevel"/>
     <w:tmpl w:val="28B619B2"/>
@@ -3347,7 +4202,7 @@
       </w:rPr>
     </w:lvl>
   </w:abstractNum>
-  <w:abstractNum w:abstractNumId="13" w15:restartNumberingAfterBreak="0">
+  <w:abstractNum w:abstractNumId="14" w15:restartNumberingAfterBreak="0">
     <w:nsid w:val="4BFB330E"/>
     <w:multiLevelType w:val="hybridMultilevel"/>
     <w:tmpl w:val="DA4E9C68"/>
@@ -3459,7 +4314,7 @@
       </w:rPr>
     </w:lvl>
   </w:abstractNum>
-  <w:abstractNum w:abstractNumId="14" w15:restartNumberingAfterBreak="0">
+  <w:abstractNum w:abstractNumId="15" w15:restartNumberingAfterBreak="0">
     <w:nsid w:val="4DEC1B0E"/>
     <w:multiLevelType w:val="hybridMultilevel"/>
     <w:tmpl w:val="43F47A8C"/>
@@ -3572,7 +4427,7 @@
       </w:rPr>
     </w:lvl>
   </w:abstractNum>
-  <w:abstractNum w:abstractNumId="15" w15:restartNumberingAfterBreak="0">
+  <w:abstractNum w:abstractNumId="16" w15:restartNumberingAfterBreak="0">
     <w:nsid w:val="5BFC2330"/>
     <w:multiLevelType w:val="hybridMultilevel"/>
     <w:tmpl w:val="65E2159C"/>
@@ -3685,7 +4540,7 @@
       </w:rPr>
     </w:lvl>
   </w:abstractNum>
-  <w:abstractNum w:abstractNumId="16" w15:restartNumberingAfterBreak="0">
+  <w:abstractNum w:abstractNumId="17" w15:restartNumberingAfterBreak="0">
     <w:nsid w:val="5F0C2823"/>
     <w:multiLevelType w:val="hybridMultilevel"/>
     <w:tmpl w:val="0C8E1674"/>
@@ -3798,7 +4653,7 @@
       </w:rPr>
     </w:lvl>
   </w:abstractNum>
-  <w:abstractNum w:abstractNumId="17" w15:restartNumberingAfterBreak="0">
+  <w:abstractNum w:abstractNumId="18" w15:restartNumberingAfterBreak="0">
     <w:nsid w:val="634D4935"/>
     <w:multiLevelType w:val="hybridMultilevel"/>
     <w:tmpl w:val="64C082A4"/>
@@ -3911,7 +4766,7 @@
       </w:rPr>
     </w:lvl>
   </w:abstractNum>
-  <w:abstractNum w:abstractNumId="18" w15:restartNumberingAfterBreak="0">
+  <w:abstractNum w:abstractNumId="19" w15:restartNumberingAfterBreak="0">
     <w:nsid w:val="64025D19"/>
     <w:multiLevelType w:val="hybridMultilevel"/>
     <w:tmpl w:val="C88644AE"/>
@@ -4024,7 +4879,96 @@
       </w:rPr>
     </w:lvl>
   </w:abstractNum>
-  <w:abstractNum w:abstractNumId="19" w15:restartNumberingAfterBreak="0">
+  <w:abstractNum w:abstractNumId="20" w15:restartNumberingAfterBreak="0">
+    <w:nsid w:val="64500E8B"/>
+    <w:multiLevelType w:val="hybridMultilevel"/>
+    <w:tmpl w:val="175EF56C"/>
+    <w:lvl w:ilvl="0" w:tplc="0409000F">
+      <w:start w:val="1"/>
+      <w:numFmt w:val="decimal"/>
+      <w:lvlText w:val="%1."/>
+      <w:lvlJc w:val="left"/>
+      <w:pPr>
+        <w:ind w:left="720" w:hanging="360"/>
+      </w:pPr>
+      <w:rPr>
+        <w:rFonts w:hint="default"/>
+      </w:rPr>
+    </w:lvl>
+    <w:lvl w:ilvl="1" w:tplc="04090019" w:tentative="1">
+      <w:start w:val="1"/>
+      <w:numFmt w:val="lowerLetter"/>
+      <w:lvlText w:val="%2."/>
+      <w:lvlJc w:val="left"/>
+      <w:pPr>
+        <w:ind w:left="1440" w:hanging="360"/>
+      </w:pPr>
+    </w:lvl>
+    <w:lvl w:ilvl="2" w:tplc="0409001B" w:tentative="1">
+      <w:start w:val="1"/>
+      <w:numFmt w:val="lowerRoman"/>
+      <w:lvlText w:val="%3."/>
+      <w:lvlJc w:val="right"/>
+      <w:pPr>
+        <w:ind w:left="2160" w:hanging="180"/>
+      </w:pPr>
+    </w:lvl>
+    <w:lvl w:ilvl="3" w:tplc="0409000F" w:tentative="1">
+      <w:start w:val="1"/>
+      <w:numFmt w:val="decimal"/>
+      <w:lvlText w:val="%4."/>
+      <w:lvlJc w:val="left"/>
+      <w:pPr>
+        <w:ind w:left="2880" w:hanging="360"/>
+      </w:pPr>
+    </w:lvl>
+    <w:lvl w:ilvl="4" w:tplc="04090019" w:tentative="1">
+      <w:start w:val="1"/>
+      <w:numFmt w:val="lowerLetter"/>
+      <w:lvlText w:val="%5."/>
+      <w:lvlJc w:val="left"/>
+      <w:pPr>
+        <w:ind w:left="3600" w:hanging="360"/>
+      </w:pPr>
+    </w:lvl>
+    <w:lvl w:ilvl="5" w:tplc="0409001B" w:tentative="1">
+      <w:start w:val="1"/>
+      <w:numFmt w:val="lowerRoman"/>
+      <w:lvlText w:val="%6."/>
+      <w:lvlJc w:val="right"/>
+      <w:pPr>
+        <w:ind w:left="4320" w:hanging="180"/>
+      </w:pPr>
+    </w:lvl>
+    <w:lvl w:ilvl="6" w:tplc="0409000F" w:tentative="1">
+      <w:start w:val="1"/>
+      <w:numFmt w:val="decimal"/>
+      <w:lvlText w:val="%7."/>
+      <w:lvlJc w:val="left"/>
+      <w:pPr>
+        <w:ind w:left="5040" w:hanging="360"/>
+      </w:pPr>
+    </w:lvl>
+    <w:lvl w:ilvl="7" w:tplc="04090019" w:tentative="1">
+      <w:start w:val="1"/>
+      <w:numFmt w:val="lowerLetter"/>
+      <w:lvlText w:val="%8."/>
+      <w:lvlJc w:val="left"/>
+      <w:pPr>
+        <w:ind w:left="5760" w:hanging="360"/>
+      </w:pPr>
+    </w:lvl>
+    <w:lvl w:ilvl="8" w:tplc="0409001B" w:tentative="1">
+      <w:start w:val="1"/>
+      <w:numFmt w:val="lowerRoman"/>
+      <w:lvlText w:val="%9."/>
+      <w:lvlJc w:val="right"/>
+      <w:pPr>
+        <w:ind w:left="6480" w:hanging="180"/>
+      </w:pPr>
+    </w:lvl>
+  </w:abstractNum>
+  <w:abstractNum w:abstractNumId="21" w15:restartNumberingAfterBreak="0">
     <w:nsid w:val="6CD16615"/>
     <w:multiLevelType w:val="multilevel"/>
     <w:tmpl w:val="74FEB36A"/>
@@ -4167,7 +5111,7 @@
       </w:pPr>
     </w:lvl>
   </w:abstractNum>
-  <w:abstractNum w:abstractNumId="20" w15:restartNumberingAfterBreak="0">
+  <w:abstractNum w:abstractNumId="22" w15:restartNumberingAfterBreak="0">
     <w:nsid w:val="71B03FFA"/>
     <w:multiLevelType w:val="hybridMultilevel"/>
     <w:tmpl w:val="920656C2"/>
@@ -4280,7 +5224,7 @@
       </w:rPr>
     </w:lvl>
   </w:abstractNum>
-  <w:abstractNum w:abstractNumId="21" w15:restartNumberingAfterBreak="0">
+  <w:abstractNum w:abstractNumId="23" w15:restartNumberingAfterBreak="0">
     <w:nsid w:val="75075CEA"/>
     <w:multiLevelType w:val="hybridMultilevel"/>
     <w:tmpl w:val="39085E50"/>
@@ -4393,7 +5337,7 @@
     </w:lvl>
   </w:abstractNum>
   <w:num w:numId="1" w16cid:durableId="1470516010">
-    <w:abstractNumId w:val="19"/>
+    <w:abstractNumId w:val="21"/>
   </w:num>
   <w:num w:numId="2" w16cid:durableId="1227305063">
     <w:abstractNumId w:val="0"/>
@@ -4402,61 +5346,67 @@
     <w:abstractNumId w:val="3"/>
   </w:num>
   <w:num w:numId="4" w16cid:durableId="1301769022">
-    <w:abstractNumId w:val="20"/>
+    <w:abstractNumId w:val="22"/>
   </w:num>
   <w:num w:numId="5" w16cid:durableId="2022969161">
     <w:abstractNumId w:val="5"/>
   </w:num>
   <w:num w:numId="6" w16cid:durableId="947195945">
-    <w:abstractNumId w:val="16"/>
+    <w:abstractNumId w:val="17"/>
   </w:num>
   <w:num w:numId="7" w16cid:durableId="421805398">
-    <w:abstractNumId w:val="18"/>
+    <w:abstractNumId w:val="19"/>
   </w:num>
   <w:num w:numId="8" w16cid:durableId="859391229">
-    <w:abstractNumId w:val="14"/>
+    <w:abstractNumId w:val="15"/>
   </w:num>
   <w:num w:numId="9" w16cid:durableId="145560325">
-    <w:abstractNumId w:val="6"/>
+    <w:abstractNumId w:val="7"/>
   </w:num>
   <w:num w:numId="10" w16cid:durableId="631055185">
-    <w:abstractNumId w:val="10"/>
+    <w:abstractNumId w:val="11"/>
   </w:num>
   <w:num w:numId="11" w16cid:durableId="372080317">
-    <w:abstractNumId w:val="15"/>
+    <w:abstractNumId w:val="16"/>
   </w:num>
   <w:num w:numId="12" w16cid:durableId="65300945">
     <w:abstractNumId w:val="4"/>
   </w:num>
   <w:num w:numId="13" w16cid:durableId="1960526647">
+    <w:abstractNumId w:val="9"/>
+  </w:num>
+  <w:num w:numId="14" w16cid:durableId="938563191">
+    <w:abstractNumId w:val="12"/>
+  </w:num>
+  <w:num w:numId="15" w16cid:durableId="734932799">
+    <w:abstractNumId w:val="18"/>
+  </w:num>
+  <w:num w:numId="16" w16cid:durableId="663362258">
+    <w:abstractNumId w:val="13"/>
+  </w:num>
+  <w:num w:numId="17" w16cid:durableId="1910311136">
     <w:abstractNumId w:val="8"/>
   </w:num>
-  <w:num w:numId="14" w16cid:durableId="938563191">
-    <w:abstractNumId w:val="11"/>
-  </w:num>
-  <w:num w:numId="15" w16cid:durableId="734932799">
-    <w:abstractNumId w:val="17"/>
-  </w:num>
-  <w:num w:numId="16" w16cid:durableId="663362258">
-    <w:abstractNumId w:val="12"/>
-  </w:num>
-  <w:num w:numId="17" w16cid:durableId="1910311136">
-    <w:abstractNumId w:val="7"/>
-  </w:num>
   <w:num w:numId="18" w16cid:durableId="806973675">
-    <w:abstractNumId w:val="13"/>
+    <w:abstractNumId w:val="14"/>
   </w:num>
   <w:num w:numId="19" w16cid:durableId="1535651360">
-    <w:abstractNumId w:val="9"/>
+    <w:abstractNumId w:val="10"/>
   </w:num>
   <w:num w:numId="20" w16cid:durableId="1562788002">
     <w:abstractNumId w:val="2"/>
   </w:num>
   <w:num w:numId="21" w16cid:durableId="1584415881">
-    <w:abstractNumId w:val="21"/>
+    <w:abstractNumId w:val="23"/>
   </w:num>
   <w:num w:numId="22" w16cid:durableId="1171331638">
     <w:abstractNumId w:val="1"/>
+  </w:num>
+  <w:num w:numId="23" w16cid:durableId="1002005114">
+    <w:abstractNumId w:val="6"/>
+  </w:num>
+  <w:num w:numId="24" w16cid:durableId="1729912277">
+    <w:abstractNumId w:val="20"/>
   </w:num>
   <w:numIdMacAtCleanup w:val="10"/>
 </w:numbering>
@@ -5101,7 +6051,6 @@
   <w:style w:type="character" w:default="1" w:styleId="Absatz-Standardschriftart">
     <w:name w:val="Default Paragraph Font"/>
     <w:uiPriority w:val="1"/>
-    <w:semiHidden/>
     <w:unhideWhenUsed/>
   </w:style>
   <w:style w:type="table" w:default="1" w:styleId="NormaleTabelle">
@@ -6031,6 +6980,69 @@
       <w:sz w:val="24"/>
       <w:szCs w:val="24"/>
     </w:rPr>
+  </w:style>
+  <w:style w:type="table" w:styleId="EinfacheTabelle1">
+    <w:name w:val="Plain Table 1"/>
+    <w:basedOn w:val="NormaleTabelle"/>
+    <w:uiPriority w:val="41"/>
+    <w:rsid w:val="0055606A"/>
+    <w:pPr>
+      <w:spacing w:after="0" w:line="240" w:lineRule="auto"/>
+    </w:pPr>
+    <w:tblPr>
+      <w:tblStyleRowBandSize w:val="1"/>
+      <w:tblStyleColBandSize w:val="1"/>
+      <w:tblBorders>
+        <w:top w:val="single" w:sz="4" w:space="0" w:color="BFBFBF" w:themeColor="background1" w:themeShade="BF"/>
+        <w:left w:val="single" w:sz="4" w:space="0" w:color="BFBFBF" w:themeColor="background1" w:themeShade="BF"/>
+        <w:bottom w:val="single" w:sz="4" w:space="0" w:color="BFBFBF" w:themeColor="background1" w:themeShade="BF"/>
+        <w:right w:val="single" w:sz="4" w:space="0" w:color="BFBFBF" w:themeColor="background1" w:themeShade="BF"/>
+        <w:insideH w:val="single" w:sz="4" w:space="0" w:color="BFBFBF" w:themeColor="background1" w:themeShade="BF"/>
+        <w:insideV w:val="single" w:sz="4" w:space="0" w:color="BFBFBF" w:themeColor="background1" w:themeShade="BF"/>
+      </w:tblBorders>
+    </w:tblPr>
+    <w:tblStylePr w:type="firstRow">
+      <w:rPr>
+        <w:b/>
+        <w:bCs/>
+      </w:rPr>
+    </w:tblStylePr>
+    <w:tblStylePr w:type="lastRow">
+      <w:rPr>
+        <w:b/>
+        <w:bCs/>
+      </w:rPr>
+      <w:tblPr/>
+      <w:tcPr>
+        <w:tcBorders>
+          <w:top w:val="double" w:sz="4" w:space="0" w:color="BFBFBF" w:themeColor="background1" w:themeShade="BF"/>
+        </w:tcBorders>
+      </w:tcPr>
+    </w:tblStylePr>
+    <w:tblStylePr w:type="firstCol">
+      <w:rPr>
+        <w:b/>
+        <w:bCs/>
+      </w:rPr>
+    </w:tblStylePr>
+    <w:tblStylePr w:type="lastCol">
+      <w:rPr>
+        <w:b/>
+        <w:bCs/>
+      </w:rPr>
+    </w:tblStylePr>
+    <w:tblStylePr w:type="band1Vert">
+      <w:tblPr/>
+      <w:tcPr>
+        <w:shd w:val="clear" w:color="auto" w:fill="F2F2F2" w:themeFill="background1" w:themeFillShade="F2"/>
+      </w:tcPr>
+    </w:tblStylePr>
+    <w:tblStylePr w:type="band1Horz">
+      <w:tblPr/>
+      <w:tcPr>
+        <w:shd w:val="clear" w:color="auto" w:fill="F2F2F2" w:themeFill="background1" w:themeFillShade="F2"/>
+      </w:tcPr>
+    </w:tblStylePr>
   </w:style>
 </w:styles>
 </file>

</xml_diff>